<commit_message>
Merge remote and local
</commit_message>
<xml_diff>
--- a/Spec.docx
+++ b/Spec.docx
@@ -1,6 +1,6 @@
 
 <file path=word/document.xml><?xml version="1.0" encoding="utf-8"?>
-<w:document xmlns:wpc="http://schemas.microsoft.com/office/word/2010/wordprocessingCanvas" xmlns:cx="http://schemas.microsoft.com/office/drawing/2014/chartex" xmlns:cx1="http://schemas.microsoft.com/office/drawing/2015/9/8/chartex" xmlns:cx2="http://schemas.microsoft.com/office/drawing/2015/10/21/chartex" xmlns:cx3="http://schemas.microsoft.com/office/drawing/2016/5/9/chartex" xmlns:cx4="http://schemas.microsoft.com/office/drawing/2016/5/10/chartex" xmlns:cx5="http://schemas.microsoft.com/office/drawing/2016/5/11/chartex" xmlns:cx6="http://schemas.microsoft.com/office/drawing/2016/5/12/chartex" xmlns:cx7="http://schemas.microsoft.com/office/drawing/2016/5/13/chartex" xmlns:cx8="http://schemas.microsoft.com/office/drawing/2016/5/14/chartex" xmlns:mc="http://schemas.openxmlformats.org/markup-compatibility/2006" xmlns:aink="http://schemas.microsoft.com/office/drawing/2016/ink" xmlns:am3d="http://schemas.microsoft.com/office/drawing/2017/model3d" xmlns:o="urn:schemas-microsoft-com:office:office" xmlns:oel="http://schemas.microsoft.com/office/2019/extlst" xmlns:r="http://schemas.openxmlformats.org/officeDocument/2006/relationships" xmlns:m="http://schemas.openxmlformats.org/officeDocument/2006/math" xmlns:v="urn:schemas-microsoft-com:vml" xmlns:wp14="http://schemas.microsoft.com/office/word/2010/wordprocessingDrawing" xmlns:wp="http://schemas.openxmlformats.org/drawingml/2006/wordprocessingDrawing" xmlns:w10="urn:schemas-microsoft-com:office:word" xmlns:w="http://schemas.openxmlformats.org/wordprocessingml/2006/main" xmlns:w14="http://schemas.microsoft.com/office/word/2010/wordml" xmlns:w15="http://schemas.microsoft.com/office/word/2012/wordml" xmlns:w16cex="http://schemas.microsoft.com/office/word/2018/wordml/cex" xmlns:w16cid="http://schemas.microsoft.com/office/word/2016/wordml/cid" xmlns:w16="http://schemas.microsoft.com/office/word/2018/wordml" xmlns:w16sdtdh="http://schemas.microsoft.com/office/word/2020/wordml/sdtdatahash" xmlns:w16se="http://schemas.microsoft.com/office/word/2015/wordml/symex" xmlns:wpg="http://schemas.microsoft.com/office/word/2010/wordprocessingGroup" xmlns:wpi="http://schemas.microsoft.com/office/word/2010/wordprocessingInk" xmlns:wne="http://schemas.microsoft.com/office/word/2006/wordml" xmlns:wps="http://schemas.microsoft.com/office/word/2010/wordprocessingShape" mc:Ignorable="w14 w15 w16se w16cid w16 w16cex w16sdtdh wp14">
+<w:document xmlns:wpc="http://schemas.microsoft.com/office/word/2010/wordprocessingCanvas" xmlns:cx="http://schemas.microsoft.com/office/drawing/2014/chartex" xmlns:cx1="http://schemas.microsoft.com/office/drawing/2015/9/8/chartex" xmlns:cx2="http://schemas.microsoft.com/office/drawing/2015/10/21/chartex" xmlns:cx3="http://schemas.microsoft.com/office/drawing/2016/5/9/chartex" xmlns:cx4="http://schemas.microsoft.com/office/drawing/2016/5/10/chartex" xmlns:cx5="http://schemas.microsoft.com/office/drawing/2016/5/11/chartex" xmlns:cx6="http://schemas.microsoft.com/office/drawing/2016/5/12/chartex" xmlns:cx7="http://schemas.microsoft.com/office/drawing/2016/5/13/chartex" xmlns:cx8="http://schemas.microsoft.com/office/drawing/2016/5/14/chartex" xmlns:mc="http://schemas.openxmlformats.org/markup-compatibility/2006" xmlns:aink="http://schemas.microsoft.com/office/drawing/2016/ink" xmlns:am3d="http://schemas.microsoft.com/office/drawing/2017/model3d" xmlns:o="urn:schemas-microsoft-com:office:office" xmlns:oel="http://schemas.microsoft.com/office/2019/extlst" xmlns:r="http://schemas.openxmlformats.org/officeDocument/2006/relationships" xmlns:m="http://schemas.openxmlformats.org/officeDocument/2006/math" xmlns:v="urn:schemas-microsoft-com:vml" xmlns:wp14="http://schemas.microsoft.com/office/word/2010/wordprocessingDrawing" xmlns:wp="http://schemas.openxmlformats.org/drawingml/2006/wordprocessingDrawing" xmlns:w10="urn:schemas-microsoft-com:office:word" xmlns:w="http://schemas.openxmlformats.org/wordprocessingml/2006/main" xmlns:w14="http://schemas.microsoft.com/office/word/2010/wordml" xmlns:w15="http://schemas.microsoft.com/office/word/2012/wordml" xmlns:w16cex="http://schemas.microsoft.com/office/word/2018/wordml/cex" xmlns:w16cid="http://schemas.microsoft.com/office/word/2016/wordml/cid" xmlns:w16="http://schemas.microsoft.com/office/word/2018/wordml" xmlns:w16du="http://schemas.microsoft.com/office/word/2023/wordml/word16du" xmlns:w16sdtdh="http://schemas.microsoft.com/office/word/2020/wordml/sdtdatahash" xmlns:w16sdtfl="http://schemas.microsoft.com/office/word/2024/wordml/sdtformatlock" xmlns:w16se="http://schemas.microsoft.com/office/word/2015/wordml/symex" xmlns:wpg="http://schemas.microsoft.com/office/word/2010/wordprocessingGroup" xmlns:wpi="http://schemas.microsoft.com/office/word/2010/wordprocessingInk" xmlns:wne="http://schemas.microsoft.com/office/word/2006/wordml" xmlns:wps="http://schemas.microsoft.com/office/word/2010/wordprocessingShape" mc:Ignorable="w14 w15 w16se w16cid w16 w16cex w16sdtdh w16sdtfl w16du wp14">
   <w:body>
     <w:p>
       <w:pPr>
@@ -206,6 +206,7 @@
                 <w:lang w:val="en-IN" w:eastAsia="en-IN"/>
               </w:rPr>
             </w:pPr>
+            <w:proofErr w:type="gramStart"/>
             <w:r>
               <w:rPr>
                 <w:rFonts w:ascii="Times New Roman" w:eastAsia="Times New Roman" w:hAnsi="Times New Roman"/>
@@ -213,7 +214,17 @@
                 <w:szCs w:val="24"/>
                 <w:lang w:val="en-IN" w:eastAsia="en-IN"/>
               </w:rPr>
-              <w:t>ZGR_INDAS_CFS_RS_CRS_FINAL</w:t>
+              <w:t>{{ PROGRAM</w:t>
+            </w:r>
+            <w:proofErr w:type="gramEnd"/>
+            <w:r>
+              <w:rPr>
+                <w:rFonts w:ascii="Times New Roman" w:eastAsia="Times New Roman" w:hAnsi="Times New Roman"/>
+                <w:sz w:val="24"/>
+                <w:szCs w:val="24"/>
+                <w:lang w:val="en-IN" w:eastAsia="en-IN"/>
+              </w:rPr>
+              <w:t>_NAME }}</w:t>
             </w:r>
           </w:p>
         </w:tc>
@@ -282,17 +293,28 @@
                 <w:rFonts w:ascii="Times New Roman" w:hAnsi="Times New Roman"/>
                 <w:sz w:val="24"/>
                 <w:szCs w:val="24"/>
-                <w:lang w:val="en"/>
+                <w:lang w:val="en-IN"/>
               </w:rPr>
             </w:pPr>
+            <w:proofErr w:type="gramStart"/>
             <w:r>
               <w:rPr>
                 <w:rFonts w:ascii="Times New Roman" w:hAnsi="Times New Roman"/>
                 <w:sz w:val="24"/>
                 <w:szCs w:val="24"/>
-                <w:lang w:val="en"/>
+                <w:lang w:val="en-IN"/>
               </w:rPr>
-              <w:t>Harshit Dixit</w:t>
+              <w:t>{{ CREATED</w:t>
+            </w:r>
+            <w:proofErr w:type="gramEnd"/>
+            <w:r>
+              <w:rPr>
+                <w:rFonts w:ascii="Times New Roman" w:hAnsi="Times New Roman"/>
+                <w:sz w:val="24"/>
+                <w:szCs w:val="24"/>
+                <w:lang w:val="en-IN"/>
+              </w:rPr>
+              <w:t>_BY }}</w:t>
             </w:r>
           </w:p>
         </w:tc>
@@ -363,26 +385,28 @@
                 <w:rFonts w:ascii="Times New Roman" w:hAnsi="Times New Roman"/>
                 <w:sz w:val="24"/>
                 <w:szCs w:val="24"/>
-                <w:lang w:val="en"/>
+                <w:lang w:val="en-IN"/>
               </w:rPr>
             </w:pPr>
+            <w:proofErr w:type="gramStart"/>
             <w:r>
               <w:rPr>
                 <w:rFonts w:ascii="Times New Roman" w:hAnsi="Times New Roman"/>
                 <w:sz w:val="24"/>
                 <w:szCs w:val="24"/>
-                <w:lang w:val="en"/>
+                <w:lang w:val="en-IN"/>
               </w:rPr>
-              <w:t>202500</w:t>
+              <w:t>{{ CHANGE</w:t>
             </w:r>
+            <w:proofErr w:type="gramEnd"/>
             <w:r>
               <w:rPr>
                 <w:rFonts w:ascii="Times New Roman" w:hAnsi="Times New Roman"/>
                 <w:sz w:val="24"/>
                 <w:szCs w:val="24"/>
-                <w:lang w:val="en"/>
+                <w:lang w:val="en-IN"/>
               </w:rPr>
-              <w:t>7382</w:t>
+              <w:t>_NUMBER }}</w:t>
             </w:r>
           </w:p>
         </w:tc>
@@ -707,26 +731,28 @@
                 <w:rFonts w:ascii="Times New Roman" w:hAnsi="Times New Roman"/>
                 <w:sz w:val="24"/>
                 <w:szCs w:val="24"/>
-                <w:lang w:val="en"/>
+                <w:lang w:val="en-IN"/>
               </w:rPr>
             </w:pPr>
+            <w:proofErr w:type="gramStart"/>
             <w:r>
               <w:rPr>
                 <w:rFonts w:ascii="Times New Roman" w:hAnsi="Times New Roman"/>
                 <w:sz w:val="24"/>
                 <w:szCs w:val="24"/>
-                <w:lang w:val="en"/>
+                <w:lang w:val="en-IN"/>
               </w:rPr>
-              <w:t>202500</w:t>
+              <w:t>{{ JOB</w:t>
             </w:r>
+            <w:proofErr w:type="gramEnd"/>
             <w:r>
               <w:rPr>
                 <w:rFonts w:ascii="Times New Roman" w:hAnsi="Times New Roman"/>
                 <w:sz w:val="24"/>
                 <w:szCs w:val="24"/>
-                <w:lang w:val="en"/>
+                <w:lang w:val="en-IN"/>
               </w:rPr>
-              <w:t>7376</w:t>
+              <w:t>_LOG_NUMBER }}</w:t>
             </w:r>
           </w:p>
         </w:tc>
@@ -814,6 +840,7 @@
                 <w:lang w:val="en"/>
               </w:rPr>
             </w:pPr>
+            <w:proofErr w:type="gramStart"/>
             <w:r>
               <w:rPr>
                 <w:rFonts w:ascii="Times New Roman" w:hAnsi="Times New Roman"/>
@@ -821,7 +848,17 @@
                 <w:szCs w:val="24"/>
                 <w:lang w:val="en"/>
               </w:rPr>
-              <w:t>Harshit Dixit</w:t>
+              <w:t>{{ CREATED</w:t>
+            </w:r>
+            <w:proofErr w:type="gramEnd"/>
+            <w:r>
+              <w:rPr>
+                <w:rFonts w:ascii="Times New Roman" w:hAnsi="Times New Roman"/>
+                <w:sz w:val="24"/>
+                <w:szCs w:val="24"/>
+                <w:lang w:val="en"/>
+              </w:rPr>
+              <w:t>_BY }}</w:t>
             </w:r>
           </w:p>
         </w:tc>
@@ -908,6 +945,7 @@
                 <w:lang w:val="en"/>
               </w:rPr>
             </w:pPr>
+            <w:proofErr w:type="gramStart"/>
             <w:r>
               <w:rPr>
                 <w:rFonts w:ascii="Times New Roman" w:hAnsi="Times New Roman"/>
@@ -915,7 +953,17 @@
                 <w:szCs w:val="24"/>
                 <w:lang w:val="en"/>
               </w:rPr>
-              <w:t>Harshit Dixit</w:t>
+              <w:t>{{ CREATED</w:t>
+            </w:r>
+            <w:proofErr w:type="gramEnd"/>
+            <w:r>
+              <w:rPr>
+                <w:rFonts w:ascii="Times New Roman" w:hAnsi="Times New Roman"/>
+                <w:sz w:val="24"/>
+                <w:szCs w:val="24"/>
+                <w:lang w:val="en"/>
+              </w:rPr>
+              <w:t>_BY }}</w:t>
             </w:r>
           </w:p>
         </w:tc>
@@ -1011,6 +1059,7 @@
                 <w:lang w:val="en-IN" w:eastAsia="en-IN"/>
               </w:rPr>
             </w:pPr>
+            <w:proofErr w:type="gramStart"/>
             <w:r>
               <w:rPr>
                 <w:rFonts w:ascii="Times New Roman" w:eastAsia="Times New Roman" w:hAnsi="Times New Roman"/>
@@ -1018,7 +1067,17 @@
                 <w:szCs w:val="24"/>
                 <w:lang w:val="en-IN" w:eastAsia="en-IN"/>
               </w:rPr>
-              <w:t>ZGR_INDAS_CFS_RS_CRS_FINAL</w:t>
+              <w:t>{{ TECHNICAL</w:t>
+            </w:r>
+            <w:proofErr w:type="gramEnd"/>
+            <w:r>
+              <w:rPr>
+                <w:rFonts w:ascii="Times New Roman" w:eastAsia="Times New Roman" w:hAnsi="Times New Roman"/>
+                <w:sz w:val="24"/>
+                <w:szCs w:val="24"/>
+                <w:lang w:val="en-IN" w:eastAsia="en-IN"/>
+              </w:rPr>
+              <w:t>_NAME }}</w:t>
             </w:r>
           </w:p>
         </w:tc>
@@ -1087,6 +1146,7 @@
                 <w:lang w:val="en-IN" w:eastAsia="en-IN"/>
               </w:rPr>
             </w:pPr>
+            <w:proofErr w:type="gramStart"/>
             <w:r>
               <w:rPr>
                 <w:rFonts w:ascii="Times New Roman" w:eastAsia="Times New Roman" w:hAnsi="Times New Roman"/>
@@ -1094,7 +1154,17 @@
                 <w:szCs w:val="24"/>
                 <w:lang w:val="en-IN" w:eastAsia="en-IN"/>
               </w:rPr>
-              <w:t>ZGR_INDAS_CONSOLIDATED_FINANCIALS</w:t>
+              <w:t>{{ DESCRIPTION</w:t>
+            </w:r>
+            <w:proofErr w:type="gramEnd"/>
+            <w:r>
+              <w:rPr>
+                <w:rFonts w:ascii="Times New Roman" w:eastAsia="Times New Roman" w:hAnsi="Times New Roman"/>
+                <w:sz w:val="24"/>
+                <w:szCs w:val="24"/>
+                <w:lang w:val="en-IN" w:eastAsia="en-IN"/>
+              </w:rPr>
+              <w:t xml:space="preserve"> }}</w:t>
             </w:r>
           </w:p>
         </w:tc>
@@ -1859,6 +1929,7 @@
           <w:lang w:val="en"/>
         </w:rPr>
       </w:pPr>
+      <w:proofErr w:type="gramStart"/>
       <w:r>
         <w:rPr>
           <w:rFonts w:ascii="Times New Roman" w:hAnsi="Times New Roman"/>
@@ -1866,7 +1937,37 @@
           <w:szCs w:val="24"/>
           <w:lang w:val="en"/>
         </w:rPr>
-        <w:t>New report according to user specification</w:t>
+        <w:t>{{ CUSTOMER</w:t>
+      </w:r>
+      <w:proofErr w:type="gramEnd"/>
+      <w:r>
+        <w:rPr>
+          <w:rFonts w:ascii="Times New Roman" w:hAnsi="Times New Roman"/>
+          <w:sz w:val="24"/>
+          <w:szCs w:val="24"/>
+          <w:lang w:val="en"/>
+        </w:rPr>
+        <w:t>_</w:t>
+      </w:r>
+      <w:proofErr w:type="gramStart"/>
+      <w:r>
+        <w:rPr>
+          <w:rFonts w:ascii="Times New Roman" w:hAnsi="Times New Roman"/>
+          <w:sz w:val="24"/>
+          <w:szCs w:val="24"/>
+          <w:lang w:val="en"/>
+        </w:rPr>
+        <w:t>REQUIREMENT }</w:t>
+      </w:r>
+      <w:proofErr w:type="gramEnd"/>
+      <w:r>
+        <w:rPr>
+          <w:rFonts w:ascii="Times New Roman" w:hAnsi="Times New Roman"/>
+          <w:sz w:val="24"/>
+          <w:szCs w:val="24"/>
+          <w:lang w:val="en"/>
+        </w:rPr>
+        <w:t>}</w:t>
       </w:r>
     </w:p>
     <w:p>
@@ -2122,7 +2223,19 @@
           <w:szCs w:val="24"/>
           <w:lang w:val="en"/>
         </w:rPr>
-        <w:t xml:space="preserve">Security Privileges of the program </w:t>
+        <w:t xml:space="preserve">Security Privileges of the </w:t>
+      </w:r>
+      <w:proofErr w:type="gramStart"/>
+      <w:r>
+        <w:rPr>
+          <w:rFonts w:ascii="Times New Roman" w:hAnsi="Times New Roman"/>
+          <w:b/>
+          <w:bCs/>
+          <w:sz w:val="24"/>
+          <w:szCs w:val="24"/>
+          <w:lang w:val="en"/>
+        </w:rPr>
+        <w:t xml:space="preserve">program </w:t>
       </w:r>
       <w:r>
         <w:rPr>
@@ -2135,6 +2248,7 @@
         </w:rPr>
         <w:t>:</w:t>
       </w:r>
+      <w:proofErr w:type="gramEnd"/>
     </w:p>
     <w:p>
       <w:pPr>
@@ -2231,8 +2345,19 @@
           <w:szCs w:val="24"/>
           <w:lang w:val="en"/>
         </w:rPr>
-        <w:t>Test Plan attached on ChaRM</w:t>
+        <w:t xml:space="preserve">Test Plan attached on </w:t>
       </w:r>
+      <w:proofErr w:type="spellStart"/>
+      <w:r>
+        <w:rPr>
+          <w:rFonts w:ascii="Times New Roman" w:hAnsi="Times New Roman"/>
+          <w:sz w:val="24"/>
+          <w:szCs w:val="24"/>
+          <w:lang w:val="en"/>
+        </w:rPr>
+        <w:t>ChaRM</w:t>
+      </w:r>
+      <w:proofErr w:type="spellEnd"/>
     </w:p>
     <w:sectPr>
       <w:pgSz w:w="12240" w:h="15840"/>
@@ -2245,7 +2370,7 @@
 </file>
 
 <file path=word/numbering.xml><?xml version="1.0" encoding="utf-8"?>
-<w:numbering xmlns:wpc="http://schemas.microsoft.com/office/word/2010/wordprocessingCanvas" xmlns:cx="http://schemas.microsoft.com/office/drawing/2014/chartex" xmlns:cx1="http://schemas.microsoft.com/office/drawing/2015/9/8/chartex" xmlns:cx2="http://schemas.microsoft.com/office/drawing/2015/10/21/chartex" xmlns:cx3="http://schemas.microsoft.com/office/drawing/2016/5/9/chartex" xmlns:cx4="http://schemas.microsoft.com/office/drawing/2016/5/10/chartex" xmlns:cx5="http://schemas.microsoft.com/office/drawing/2016/5/11/chartex" xmlns:cx6="http://schemas.microsoft.com/office/drawing/2016/5/12/chartex" xmlns:cx7="http://schemas.microsoft.com/office/drawing/2016/5/13/chartex" xmlns:cx8="http://schemas.microsoft.com/office/drawing/2016/5/14/chartex" xmlns:mc="http://schemas.openxmlformats.org/markup-compatibility/2006" xmlns:aink="http://schemas.microsoft.com/office/drawing/2016/ink" xmlns:am3d="http://schemas.microsoft.com/office/drawing/2017/model3d" xmlns:o="urn:schemas-microsoft-com:office:office" xmlns:oel="http://schemas.microsoft.com/office/2019/extlst" xmlns:r="http://schemas.openxmlformats.org/officeDocument/2006/relationships" xmlns:m="http://schemas.openxmlformats.org/officeDocument/2006/math" xmlns:v="urn:schemas-microsoft-com:vml" xmlns:wp14="http://schemas.microsoft.com/office/word/2010/wordprocessingDrawing" xmlns:wp="http://schemas.openxmlformats.org/drawingml/2006/wordprocessingDrawing" xmlns:w10="urn:schemas-microsoft-com:office:word" xmlns:w="http://schemas.openxmlformats.org/wordprocessingml/2006/main" xmlns:w14="http://schemas.microsoft.com/office/word/2010/wordml" xmlns:w15="http://schemas.microsoft.com/office/word/2012/wordml" xmlns:w16cex="http://schemas.microsoft.com/office/word/2018/wordml/cex" xmlns:w16cid="http://schemas.microsoft.com/office/word/2016/wordml/cid" xmlns:w16="http://schemas.microsoft.com/office/word/2018/wordml" xmlns:w16sdtdh="http://schemas.microsoft.com/office/word/2020/wordml/sdtdatahash" xmlns:w16se="http://schemas.microsoft.com/office/word/2015/wordml/symex" xmlns:wpg="http://schemas.microsoft.com/office/word/2010/wordprocessingGroup" xmlns:wpi="http://schemas.microsoft.com/office/word/2010/wordprocessingInk" xmlns:wne="http://schemas.microsoft.com/office/word/2006/wordml" xmlns:wps="http://schemas.microsoft.com/office/word/2010/wordprocessingShape" mc:Ignorable="w14 w15 w16se w16cid w16 w16cex w16sdtdh wp14">
+<w:numbering xmlns:wpc="http://schemas.microsoft.com/office/word/2010/wordprocessingCanvas" xmlns:cx="http://schemas.microsoft.com/office/drawing/2014/chartex" xmlns:cx1="http://schemas.microsoft.com/office/drawing/2015/9/8/chartex" xmlns:cx2="http://schemas.microsoft.com/office/drawing/2015/10/21/chartex" xmlns:cx3="http://schemas.microsoft.com/office/drawing/2016/5/9/chartex" xmlns:cx4="http://schemas.microsoft.com/office/drawing/2016/5/10/chartex" xmlns:cx5="http://schemas.microsoft.com/office/drawing/2016/5/11/chartex" xmlns:cx6="http://schemas.microsoft.com/office/drawing/2016/5/12/chartex" xmlns:cx7="http://schemas.microsoft.com/office/drawing/2016/5/13/chartex" xmlns:cx8="http://schemas.microsoft.com/office/drawing/2016/5/14/chartex" xmlns:mc="http://schemas.openxmlformats.org/markup-compatibility/2006" xmlns:aink="http://schemas.microsoft.com/office/drawing/2016/ink" xmlns:am3d="http://schemas.microsoft.com/office/drawing/2017/model3d" xmlns:o="urn:schemas-microsoft-com:office:office" xmlns:oel="http://schemas.microsoft.com/office/2019/extlst" xmlns:r="http://schemas.openxmlformats.org/officeDocument/2006/relationships" xmlns:m="http://schemas.openxmlformats.org/officeDocument/2006/math" xmlns:v="urn:schemas-microsoft-com:vml" xmlns:wp14="http://schemas.microsoft.com/office/word/2010/wordprocessingDrawing" xmlns:wp="http://schemas.openxmlformats.org/drawingml/2006/wordprocessingDrawing" xmlns:w10="urn:schemas-microsoft-com:office:word" xmlns:w="http://schemas.openxmlformats.org/wordprocessingml/2006/main" xmlns:w14="http://schemas.microsoft.com/office/word/2010/wordml" xmlns:w15="http://schemas.microsoft.com/office/word/2012/wordml" xmlns:w16cex="http://schemas.microsoft.com/office/word/2018/wordml/cex" xmlns:w16cid="http://schemas.microsoft.com/office/word/2016/wordml/cid" xmlns:w16="http://schemas.microsoft.com/office/word/2018/wordml" xmlns:w16du="http://schemas.microsoft.com/office/word/2023/wordml/word16du" xmlns:w16sdtdh="http://schemas.microsoft.com/office/word/2020/wordml/sdtdatahash" xmlns:w16sdtfl="http://schemas.microsoft.com/office/word/2024/wordml/sdtformatlock" xmlns:w16se="http://schemas.microsoft.com/office/word/2015/wordml/symex" xmlns:wpg="http://schemas.microsoft.com/office/word/2010/wordprocessingGroup" xmlns:wpi="http://schemas.microsoft.com/office/word/2010/wordprocessingInk" xmlns:wne="http://schemas.microsoft.com/office/word/2006/wordml" xmlns:wps="http://schemas.microsoft.com/office/word/2010/wordprocessingShape" mc:Ignorable="w14 w15 w16se w16cid w16 w16cex w16sdtdh w16sdtfl w16du wp14">
   <w:abstractNum w:abstractNumId="0" w15:restartNumberingAfterBreak="0">
     <w:nsid w:val="FFFFFF89"/>
     <w:multiLevelType w:val="singleLevel"/>
@@ -6062,7 +6187,7 @@
 </file>
 
 <file path=word/styles.xml><?xml version="1.0" encoding="utf-8"?>
-<w:styles xmlns:mc="http://schemas.openxmlformats.org/markup-compatibility/2006" xmlns:r="http://schemas.openxmlformats.org/officeDocument/2006/relationships" xmlns:w="http://schemas.openxmlformats.org/wordprocessingml/2006/main" xmlns:w14="http://schemas.microsoft.com/office/word/2010/wordml" xmlns:w15="http://schemas.microsoft.com/office/word/2012/wordml" xmlns:w16cex="http://schemas.microsoft.com/office/word/2018/wordml/cex" xmlns:w16cid="http://schemas.microsoft.com/office/word/2016/wordml/cid" xmlns:w16="http://schemas.microsoft.com/office/word/2018/wordml" xmlns:w16sdtdh="http://schemas.microsoft.com/office/word/2020/wordml/sdtdatahash" xmlns:w16se="http://schemas.microsoft.com/office/word/2015/wordml/symex" mc:Ignorable="w14 w15 w16se w16cid w16 w16cex w16sdtdh">
+<w:styles xmlns:mc="http://schemas.openxmlformats.org/markup-compatibility/2006" xmlns:r="http://schemas.openxmlformats.org/officeDocument/2006/relationships" xmlns:w="http://schemas.openxmlformats.org/wordprocessingml/2006/main" xmlns:w14="http://schemas.microsoft.com/office/word/2010/wordml" xmlns:w15="http://schemas.microsoft.com/office/word/2012/wordml" xmlns:w16cex="http://schemas.microsoft.com/office/word/2018/wordml/cex" xmlns:w16cid="http://schemas.microsoft.com/office/word/2016/wordml/cid" xmlns:w16="http://schemas.microsoft.com/office/word/2018/wordml" xmlns:w16du="http://schemas.microsoft.com/office/word/2023/wordml/word16du" xmlns:w16sdtdh="http://schemas.microsoft.com/office/word/2020/wordml/sdtdatahash" xmlns:w16sdtfl="http://schemas.microsoft.com/office/word/2024/wordml/sdtformatlock" xmlns:w16se="http://schemas.microsoft.com/office/word/2015/wordml/symex" mc:Ignorable="w14 w15 w16se w16cid w16 w16cex w16sdtdh w16sdtfl w16du">
   <w:docDefaults>
     <w:rPrDefault>
       <w:rPr>
@@ -6705,7 +6830,6 @@
   <w:style w:type="character" w:default="1" w:styleId="DefaultParagraphFont">
     <w:name w:val="Default Paragraph Font"/>
     <w:uiPriority w:val="1"/>
-    <w:semiHidden/>
     <w:unhideWhenUsed/>
   </w:style>
   <w:style w:type="table" w:default="1" w:styleId="TableNormal">

</xml_diff>